<commit_message>
added insertion sort algorithm
</commit_message>
<xml_diff>
--- a/Sorting Algorithms.docx
+++ b/Sorting Algorithms.docx
@@ -83,23 +83,7 @@
           <w:sz w:val="28"/>
           <w:szCs w:val="28"/>
         </w:rPr>
-        <w:t xml:space="preserve">Even though it looks </w:t>
-      </w:r>
-      <w:r>
-        <w:rPr>
-          <w:rFonts w:ascii="Times New Roman" w:hAnsi="Times New Roman" w:cs="Times New Roman"/>
-          <w:sz w:val="28"/>
-          <w:szCs w:val="28"/>
-        </w:rPr>
-        <w:t>simply</w:t>
-      </w:r>
-      <w:r>
-        <w:rPr>
-          <w:rFonts w:ascii="Times New Roman" w:hAnsi="Times New Roman" w:cs="Times New Roman"/>
-          <w:sz w:val="28"/>
-          <w:szCs w:val="28"/>
-        </w:rPr>
-        <w:t>, it’s not very efficient because it takes more time, especially for bigger lists.</w:t>
+        <w:t>Even though it looks simply, it’s not very efficient because it takes more time, especially for bigger lists.</w:t>
       </w:r>
     </w:p>
     <w:p>
@@ -227,6 +211,7 @@
           <w:rFonts w:ascii="Times New Roman" w:hAnsi="Times New Roman" w:cs="Times New Roman"/>
           <w:b/>
           <w:bCs/>
+          <w:noProof/>
           <w:sz w:val="28"/>
           <w:szCs w:val="28"/>
         </w:rPr>
@@ -295,7 +280,232 @@
     </w:p>
     <w:p>
       <w:pPr>
+        <w:ind w:left="360" w:firstLine="348"/>
+        <w:rPr>
+          <w:rFonts w:ascii="Times New Roman" w:hAnsi="Times New Roman" w:cs="Times New Roman"/>
+          <w:sz w:val="28"/>
+          <w:szCs w:val="28"/>
+        </w:rPr>
+      </w:pPr>
+      <w:r>
+        <w:rPr>
+          <w:rFonts w:ascii="Times New Roman" w:hAnsi="Times New Roman" w:cs="Times New Roman"/>
+          <w:sz w:val="28"/>
+          <w:szCs w:val="28"/>
+        </w:rPr>
+        <w:t>Insertion sort scans the array from left to right and insert each value into</w:t>
+      </w:r>
+      <w:r>
+        <w:rPr>
+          <w:rFonts w:ascii="Times New Roman" w:hAnsi="Times New Roman" w:cs="Times New Roman"/>
+          <w:sz w:val="28"/>
+          <w:szCs w:val="28"/>
+        </w:rPr>
+        <w:t xml:space="preserve"> </w:t>
+      </w:r>
+      <w:r>
+        <w:rPr>
+          <w:rFonts w:ascii="Times New Roman" w:hAnsi="Times New Roman" w:cs="Times New Roman"/>
+          <w:sz w:val="28"/>
+          <w:szCs w:val="28"/>
+        </w:rPr>
+        <w:t>correct position. Each new value is compered with the previous value and inserted into correct position.</w:t>
+      </w:r>
+    </w:p>
+    <w:p>
+      <w:pPr>
+        <w:ind w:left="360" w:firstLine="348"/>
+        <w:rPr>
+          <w:rFonts w:ascii="Times New Roman" w:hAnsi="Times New Roman" w:cs="Times New Roman"/>
+          <w:sz w:val="28"/>
+          <w:szCs w:val="28"/>
+        </w:rPr>
+      </w:pPr>
+      <w:r>
+        <w:rPr>
+          <w:rFonts w:ascii="Times New Roman" w:hAnsi="Times New Roman" w:cs="Times New Roman"/>
+          <w:sz w:val="28"/>
+          <w:szCs w:val="28"/>
+        </w:rPr>
+        <w:t>Its better than bubble sort. But its not efficient for big list like bubble sort.</w:t>
+      </w:r>
+    </w:p>
+    <w:p>
+      <w:pPr>
+        <w:rPr>
+          <w:rFonts w:ascii="Times New Roman" w:hAnsi="Times New Roman" w:cs="Times New Roman"/>
+          <w:b/>
+          <w:bCs/>
+          <w:sz w:val="28"/>
+          <w:szCs w:val="28"/>
+        </w:rPr>
+      </w:pPr>
+      <w:r>
+        <w:rPr>
+          <w:rFonts w:ascii="Times New Roman" w:hAnsi="Times New Roman" w:cs="Times New Roman"/>
+          <w:b/>
+          <w:bCs/>
+          <w:sz w:val="28"/>
+          <w:szCs w:val="28"/>
+        </w:rPr>
+        <w:t xml:space="preserve">     Big-O Notation</w:t>
+      </w:r>
+    </w:p>
+    <w:p>
+      <w:pPr>
+        <w:ind w:firstLine="360"/>
+        <w:rPr>
+          <w:rFonts w:ascii="Times New Roman" w:hAnsi="Times New Roman" w:cs="Times New Roman"/>
+          <w:sz w:val="28"/>
+          <w:szCs w:val="28"/>
+        </w:rPr>
+      </w:pPr>
+      <w:r>
+        <w:rPr>
+          <w:rFonts w:ascii="Times New Roman" w:hAnsi="Times New Roman" w:cs="Times New Roman"/>
+          <w:b/>
+          <w:bCs/>
+          <w:sz w:val="28"/>
+          <w:szCs w:val="28"/>
+        </w:rPr>
+        <w:tab/>
+      </w:r>
+      <w:r>
+        <w:rPr>
+          <w:rFonts w:ascii="Times New Roman" w:hAnsi="Times New Roman" w:cs="Times New Roman"/>
+          <w:sz w:val="28"/>
+          <w:szCs w:val="28"/>
+        </w:rPr>
+        <w:t>Worst Case: O(</w:t>
+      </w:r>
+      <w:r>
+        <w:rPr>
+          <w:rFonts w:ascii="Times New Roman" w:hAnsi="Times New Roman" w:cs="Times New Roman"/>
+          <w:sz w:val="28"/>
+          <w:szCs w:val="28"/>
+        </w:rPr>
+        <w:t>n</w:t>
+      </w:r>
+      <w:r>
+        <w:rPr>
+          <w:rFonts w:ascii="Times New Roman" w:hAnsi="Times New Roman" w:cs="Times New Roman"/>
+          <w:sz w:val="28"/>
+          <w:szCs w:val="28"/>
+        </w:rPr>
+        <w:t>^2) =&gt; Array is in reverse order</w:t>
+      </w:r>
+    </w:p>
+    <w:p>
+      <w:pPr>
+        <w:ind w:firstLine="708"/>
+        <w:rPr>
+          <w:rFonts w:ascii="Times New Roman" w:hAnsi="Times New Roman" w:cs="Times New Roman"/>
+          <w:sz w:val="28"/>
+          <w:szCs w:val="28"/>
+        </w:rPr>
+      </w:pPr>
+      <w:r>
+        <w:rPr>
+          <w:rFonts w:ascii="Times New Roman" w:hAnsi="Times New Roman" w:cs="Times New Roman"/>
+          <w:sz w:val="28"/>
+          <w:szCs w:val="28"/>
+        </w:rPr>
+        <w:t>Average Case: O(n^2) =&gt; Random array</w:t>
+      </w:r>
+    </w:p>
+    <w:p>
+      <w:pPr>
+        <w:ind w:firstLine="708"/>
+        <w:rPr>
+          <w:rFonts w:ascii="Times New Roman" w:hAnsi="Times New Roman" w:cs="Times New Roman"/>
+          <w:sz w:val="28"/>
+          <w:szCs w:val="28"/>
+        </w:rPr>
+      </w:pPr>
+      <w:r>
+        <w:rPr>
+          <w:rFonts w:ascii="Times New Roman" w:hAnsi="Times New Roman" w:cs="Times New Roman"/>
+          <w:sz w:val="28"/>
+          <w:szCs w:val="28"/>
+        </w:rPr>
+        <w:t>Best Case: O(n) =&gt; Array is already in order</w:t>
+      </w:r>
+    </w:p>
+    <w:p>
+      <w:pPr>
+        <w:rPr>
+          <w:rFonts w:ascii="Times New Roman" w:hAnsi="Times New Roman" w:cs="Times New Roman"/>
+          <w:sz w:val="28"/>
+          <w:szCs w:val="28"/>
+        </w:rPr>
+      </w:pPr>
+      <w:r>
+        <w:rPr>
+          <w:rFonts w:ascii="Times New Roman" w:hAnsi="Times New Roman" w:cs="Times New Roman"/>
+          <w:sz w:val="28"/>
+          <w:szCs w:val="28"/>
+        </w:rPr>
+        <w:tab/>
+      </w:r>
+      <w:r>
+        <w:rPr>
+          <w:rFonts w:ascii="Times New Roman" w:hAnsi="Times New Roman" w:cs="Times New Roman"/>
+          <w:sz w:val="28"/>
+          <w:szCs w:val="28"/>
+        </w:rPr>
+        <w:drawing>
+          <wp:inline distT="0" distB="0" distL="0" distR="0" wp14:anchorId="259B9A44" wp14:editId="263CF2D5">
+            <wp:extent cx="2896004" cy="790685"/>
+            <wp:effectExtent l="0" t="0" r="0" b="9525"/>
+            <wp:docPr id="56245193" name="Resim 1" descr="metin, ekran görüntüsü, yazı tipi içeren bir resim&#10;&#10;Yapay zeka tarafından oluşturulan içerik yanlış olabilir."/>
+            <wp:cNvGraphicFramePr>
+              <a:graphicFrameLocks xmlns:a="http://schemas.openxmlformats.org/drawingml/2006/main" noChangeAspect="1"/>
+            </wp:cNvGraphicFramePr>
+            <a:graphic xmlns:a="http://schemas.openxmlformats.org/drawingml/2006/main">
+              <a:graphicData uri="http://schemas.openxmlformats.org/drawingml/2006/picture">
+                <pic:pic xmlns:pic="http://schemas.openxmlformats.org/drawingml/2006/picture">
+                  <pic:nvPicPr>
+                    <pic:cNvPr id="56245193" name="Resim 1" descr="metin, ekran görüntüsü, yazı tipi içeren bir resim&#10;&#10;Yapay zeka tarafından oluşturulan içerik yanlış olabilir."/>
+                    <pic:cNvPicPr/>
+                  </pic:nvPicPr>
+                  <pic:blipFill>
+                    <a:blip r:embed="rId6"/>
+                    <a:stretch>
+                      <a:fillRect/>
+                    </a:stretch>
+                  </pic:blipFill>
+                  <pic:spPr>
+                    <a:xfrm>
+                      <a:off x="0" y="0"/>
+                      <a:ext cx="2896004" cy="790685"/>
+                    </a:xfrm>
+                    <a:prstGeom prst="rect">
+                      <a:avLst/>
+                    </a:prstGeom>
+                  </pic:spPr>
+                </pic:pic>
+              </a:graphicData>
+            </a:graphic>
+          </wp:inline>
+        </w:drawing>
+      </w:r>
+    </w:p>
+    <w:p>
+      <w:pPr>
         <w:pStyle w:val="ListeParagraf"/>
+        <w:numPr>
+          <w:ilvl w:val="0"/>
+          <w:numId w:val="1"/>
+        </w:numPr>
+        <w:rPr>
+          <w:rFonts w:ascii="Times New Roman" w:hAnsi="Times New Roman" w:cs="Times New Roman"/>
+          <w:sz w:val="28"/>
+          <w:szCs w:val="28"/>
+        </w:rPr>
+      </w:pPr>
+    </w:p>
+    <w:p>
+      <w:pPr>
         <w:rPr>
           <w:rFonts w:ascii="Times New Roman" w:hAnsi="Times New Roman" w:cs="Times New Roman"/>
           <w:sz w:val="28"/>
@@ -318,8 +528,8 @@
   <w:abstractNum w:abstractNumId="0" w15:restartNumberingAfterBreak="0">
     <w:nsid w:val="0CB36E65"/>
     <w:multiLevelType w:val="hybridMultilevel"/>
-    <w:tmpl w:val="1A6626EE"/>
-    <w:lvl w:ilvl="0" w:tplc="8E442B80">
+    <w:tmpl w:val="20941AEA"/>
+    <w:lvl w:ilvl="0" w:tplc="CB9E0CC6">
       <w:start w:val="1"/>
       <w:numFmt w:val="decimal"/>
       <w:lvlText w:val="%1-"/>
@@ -329,6 +539,10 @@
       </w:pPr>
       <w:rPr>
         <w:rFonts w:hint="default"/>
+        <w:b/>
+        <w:bCs/>
+        <w:sz w:val="32"/>
+        <w:szCs w:val="32"/>
       </w:rPr>
     </w:lvl>
     <w:lvl w:ilvl="1" w:tplc="041F0019" w:tentative="1">
@@ -808,6 +1022,7 @@
   <w:style w:type="paragraph" w:default="1" w:styleId="Normal">
     <w:name w:val="Normal"/>
     <w:qFormat/>
+    <w:rsid w:val="007A7DFD"/>
     <w:rPr>
       <w:lang w:val="en-GB"/>
     </w:rPr>
@@ -1014,6 +1229,7 @@
   <w:style w:type="character" w:default="1" w:styleId="VarsaylanParagrafYazTipi">
     <w:name w:val="Default Paragraph Font"/>
     <w:uiPriority w:val="1"/>
+    <w:semiHidden/>
     <w:unhideWhenUsed/>
   </w:style>
   <w:style w:type="table" w:default="1" w:styleId="NormalTablo">

</xml_diff>

<commit_message>
added merge sort algorithm
</commit_message>
<xml_diff>
--- a/Sorting Algorithms.docx
+++ b/Sorting Algorithms.docx
@@ -132,7 +132,23 @@
           <w:sz w:val="28"/>
           <w:szCs w:val="28"/>
         </w:rPr>
-        <w:t xml:space="preserve"> O(</w:t>
+        <w:t xml:space="preserve"> O</w:t>
+      </w:r>
+      <w:r>
+        <w:rPr>
+          <w:rFonts w:ascii="Times New Roman" w:hAnsi="Times New Roman" w:cs="Times New Roman"/>
+          <w:sz w:val="28"/>
+          <w:szCs w:val="28"/>
+        </w:rPr>
+        <w:t xml:space="preserve"> </w:t>
+      </w:r>
+      <w:r>
+        <w:rPr>
+          <w:rFonts w:ascii="Times New Roman" w:hAnsi="Times New Roman" w:cs="Times New Roman"/>
+          <w:sz w:val="28"/>
+          <w:szCs w:val="28"/>
+        </w:rPr>
+        <w:t>(</w:t>
       </w:r>
       <w:r>
         <w:rPr>
@@ -156,7 +172,15 @@
           <w:sz w:val="28"/>
           <w:szCs w:val="28"/>
         </w:rPr>
-        <w:t xml:space="preserve"> =&gt; Array is in reverse order</w:t>
+        <w:t xml:space="preserve"> =&gt; Array is </w:t>
+      </w:r>
+      <w:r>
+        <w:rPr>
+          <w:rFonts w:ascii="Times New Roman" w:hAnsi="Times New Roman" w:cs="Times New Roman"/>
+          <w:sz w:val="28"/>
+          <w:szCs w:val="28"/>
+        </w:rPr>
+        <w:t>the largest</w:t>
       </w:r>
     </w:p>
     <w:p>
@@ -174,7 +198,39 @@
           <w:sz w:val="28"/>
           <w:szCs w:val="28"/>
         </w:rPr>
-        <w:t>Average Case: O(n^2) =&gt; Random array</w:t>
+        <w:t>Average Case: O</w:t>
+      </w:r>
+      <w:r>
+        <w:rPr>
+          <w:rFonts w:ascii="Times New Roman" w:hAnsi="Times New Roman" w:cs="Times New Roman"/>
+          <w:sz w:val="28"/>
+          <w:szCs w:val="28"/>
+        </w:rPr>
+        <w:t xml:space="preserve"> </w:t>
+      </w:r>
+      <w:r>
+        <w:rPr>
+          <w:rFonts w:ascii="Times New Roman" w:hAnsi="Times New Roman" w:cs="Times New Roman"/>
+          <w:sz w:val="28"/>
+          <w:szCs w:val="28"/>
+        </w:rPr>
+        <w:t>(n^2) =&gt; Random</w:t>
+      </w:r>
+      <w:r>
+        <w:rPr>
+          <w:rFonts w:ascii="Times New Roman" w:hAnsi="Times New Roman" w:cs="Times New Roman"/>
+          <w:sz w:val="28"/>
+          <w:szCs w:val="28"/>
+        </w:rPr>
+        <w:t xml:space="preserve"> </w:t>
+      </w:r>
+      <w:r>
+        <w:rPr>
+          <w:rFonts w:ascii="Times New Roman" w:hAnsi="Times New Roman" w:cs="Times New Roman"/>
+          <w:sz w:val="28"/>
+          <w:szCs w:val="28"/>
+        </w:rPr>
+        <w:t>array</w:t>
       </w:r>
     </w:p>
     <w:p>
@@ -192,7 +248,23 @@
           <w:sz w:val="28"/>
           <w:szCs w:val="28"/>
         </w:rPr>
-        <w:t>Best Case: O(n) =&gt; Array is already in order</w:t>
+        <w:t>Best Case: O</w:t>
+      </w:r>
+      <w:r>
+        <w:rPr>
+          <w:rFonts w:ascii="Times New Roman" w:hAnsi="Times New Roman" w:cs="Times New Roman"/>
+          <w:sz w:val="28"/>
+          <w:szCs w:val="28"/>
+        </w:rPr>
+        <w:t xml:space="preserve"> </w:t>
+      </w:r>
+      <w:r>
+        <w:rPr>
+          <w:rFonts w:ascii="Times New Roman" w:hAnsi="Times New Roman" w:cs="Times New Roman"/>
+          <w:sz w:val="28"/>
+          <w:szCs w:val="28"/>
+        </w:rPr>
+        <w:t>(n) =&gt; Array is already in order</w:t>
       </w:r>
     </w:p>
     <w:p>
@@ -376,7 +448,23 @@
           <w:sz w:val="28"/>
           <w:szCs w:val="28"/>
         </w:rPr>
-        <w:t>Worst Case: O(</w:t>
+        <w:t>Worst Case: O</w:t>
+      </w:r>
+      <w:r>
+        <w:rPr>
+          <w:rFonts w:ascii="Times New Roman" w:hAnsi="Times New Roman" w:cs="Times New Roman"/>
+          <w:sz w:val="28"/>
+          <w:szCs w:val="28"/>
+        </w:rPr>
+        <w:t xml:space="preserve"> </w:t>
+      </w:r>
+      <w:r>
+        <w:rPr>
+          <w:rFonts w:ascii="Times New Roman" w:hAnsi="Times New Roman" w:cs="Times New Roman"/>
+          <w:sz w:val="28"/>
+          <w:szCs w:val="28"/>
+        </w:rPr>
+        <w:t>(</w:t>
       </w:r>
       <w:r>
         <w:rPr>
@@ -392,7 +480,15 @@
           <w:sz w:val="28"/>
           <w:szCs w:val="28"/>
         </w:rPr>
-        <w:t>^2) =&gt; Array is in reverse order</w:t>
+        <w:t xml:space="preserve">^2) =&gt; </w:t>
+      </w:r>
+      <w:r>
+        <w:rPr>
+          <w:rFonts w:ascii="Times New Roman" w:hAnsi="Times New Roman" w:cs="Times New Roman"/>
+          <w:sz w:val="28"/>
+          <w:szCs w:val="28"/>
+        </w:rPr>
+        <w:t>Array is the largest</w:t>
       </w:r>
     </w:p>
     <w:p>
@@ -410,7 +506,23 @@
           <w:sz w:val="28"/>
           <w:szCs w:val="28"/>
         </w:rPr>
-        <w:t>Average Case: O(n^2) =&gt; Random array</w:t>
+        <w:t>Average Case: O</w:t>
+      </w:r>
+      <w:r>
+        <w:rPr>
+          <w:rFonts w:ascii="Times New Roman" w:hAnsi="Times New Roman" w:cs="Times New Roman"/>
+          <w:sz w:val="28"/>
+          <w:szCs w:val="28"/>
+        </w:rPr>
+        <w:t xml:space="preserve"> </w:t>
+      </w:r>
+      <w:r>
+        <w:rPr>
+          <w:rFonts w:ascii="Times New Roman" w:hAnsi="Times New Roman" w:cs="Times New Roman"/>
+          <w:sz w:val="28"/>
+          <w:szCs w:val="28"/>
+        </w:rPr>
+        <w:t>(n^2) =&gt; Random array</w:t>
       </w:r>
     </w:p>
     <w:p>
@@ -428,7 +540,23 @@
           <w:sz w:val="28"/>
           <w:szCs w:val="28"/>
         </w:rPr>
-        <w:t>Best Case: O(n) =&gt; Array is already in order</w:t>
+        <w:t>Best Case: O</w:t>
+      </w:r>
+      <w:r>
+        <w:rPr>
+          <w:rFonts w:ascii="Times New Roman" w:hAnsi="Times New Roman" w:cs="Times New Roman"/>
+          <w:sz w:val="28"/>
+          <w:szCs w:val="28"/>
+        </w:rPr>
+        <w:t xml:space="preserve"> </w:t>
+      </w:r>
+      <w:r>
+        <w:rPr>
+          <w:rFonts w:ascii="Times New Roman" w:hAnsi="Times New Roman" w:cs="Times New Roman"/>
+          <w:sz w:val="28"/>
+          <w:szCs w:val="28"/>
+        </w:rPr>
+        <w:t>(n) =&gt; Array is already in order</w:t>
       </w:r>
     </w:p>
     <w:p>
@@ -492,11 +620,295 @@
     </w:p>
     <w:p>
       <w:pPr>
+        <w:rPr>
+          <w:rFonts w:ascii="Times New Roman" w:hAnsi="Times New Roman" w:cs="Times New Roman"/>
+          <w:sz w:val="28"/>
+          <w:szCs w:val="28"/>
+        </w:rPr>
+      </w:pPr>
+    </w:p>
+    <w:p>
+      <w:pPr>
+        <w:rPr>
+          <w:rFonts w:ascii="Times New Roman" w:hAnsi="Times New Roman" w:cs="Times New Roman"/>
+          <w:sz w:val="28"/>
+          <w:szCs w:val="28"/>
+        </w:rPr>
+      </w:pPr>
+    </w:p>
+    <w:p>
+      <w:pPr>
+        <w:rPr>
+          <w:rFonts w:ascii="Times New Roman" w:hAnsi="Times New Roman" w:cs="Times New Roman"/>
+          <w:sz w:val="28"/>
+          <w:szCs w:val="28"/>
+        </w:rPr>
+      </w:pPr>
+    </w:p>
+    <w:p>
+      <w:pPr>
         <w:pStyle w:val="ListeParagraf"/>
         <w:numPr>
           <w:ilvl w:val="0"/>
           <w:numId w:val="1"/>
         </w:numPr>
+        <w:rPr>
+          <w:rFonts w:ascii="Times New Roman" w:hAnsi="Times New Roman" w:cs="Times New Roman"/>
+          <w:b/>
+          <w:bCs/>
+          <w:sz w:val="32"/>
+          <w:szCs w:val="32"/>
+        </w:rPr>
+      </w:pPr>
+      <w:r>
+        <w:rPr>
+          <w:rFonts w:ascii="Times New Roman" w:hAnsi="Times New Roman" w:cs="Times New Roman"/>
+          <w:b/>
+          <w:bCs/>
+          <w:sz w:val="32"/>
+          <w:szCs w:val="32"/>
+        </w:rPr>
+        <w:lastRenderedPageBreak/>
+        <w:t>Merge Sort</w:t>
+      </w:r>
+    </w:p>
+    <w:p>
+      <w:pPr>
+        <w:ind w:left="360" w:firstLine="348"/>
+        <w:rPr>
+          <w:rFonts w:ascii="Times New Roman" w:hAnsi="Times New Roman" w:cs="Times New Roman"/>
+          <w:sz w:val="28"/>
+          <w:szCs w:val="28"/>
+        </w:rPr>
+      </w:pPr>
+      <w:r>
+        <w:rPr>
+          <w:rFonts w:ascii="Times New Roman" w:hAnsi="Times New Roman" w:cs="Times New Roman"/>
+          <w:sz w:val="28"/>
+          <w:szCs w:val="28"/>
+        </w:rPr>
+        <w:t>Merge sort is a divide and conquer algorithm. It works dividing to array</w:t>
+      </w:r>
+      <w:r>
+        <w:rPr>
+          <w:rFonts w:ascii="Times New Roman" w:hAnsi="Times New Roman" w:cs="Times New Roman"/>
+          <w:sz w:val="28"/>
+          <w:szCs w:val="28"/>
+        </w:rPr>
+        <w:t xml:space="preserve"> </w:t>
+      </w:r>
+      <w:r>
+        <w:rPr>
+          <w:rFonts w:ascii="Times New Roman" w:hAnsi="Times New Roman" w:cs="Times New Roman"/>
+          <w:sz w:val="28"/>
+          <w:szCs w:val="28"/>
+        </w:rPr>
+        <w:t xml:space="preserve">into smaller parts and then merging them. It splits to array into two halves, after that recursively sorts to halves. </w:t>
+      </w:r>
+      <w:r>
+        <w:rPr>
+          <w:rFonts w:ascii="Times New Roman" w:hAnsi="Times New Roman" w:cs="Times New Roman"/>
+          <w:sz w:val="28"/>
+          <w:szCs w:val="28"/>
+        </w:rPr>
+        <w:t>Finally,</w:t>
+      </w:r>
+      <w:r>
+        <w:rPr>
+          <w:rFonts w:ascii="Times New Roman" w:hAnsi="Times New Roman" w:cs="Times New Roman"/>
+          <w:sz w:val="28"/>
+          <w:szCs w:val="28"/>
+        </w:rPr>
+        <w:t xml:space="preserve"> it merges t</w:t>
+      </w:r>
+      <w:r>
+        <w:rPr>
+          <w:rFonts w:ascii="Times New Roman" w:hAnsi="Times New Roman" w:cs="Times New Roman"/>
+          <w:sz w:val="28"/>
+          <w:szCs w:val="28"/>
+        </w:rPr>
+        <w:t>he</w:t>
+      </w:r>
+      <w:r>
+        <w:rPr>
+          <w:rFonts w:ascii="Times New Roman" w:hAnsi="Times New Roman" w:cs="Times New Roman"/>
+          <w:sz w:val="28"/>
+          <w:szCs w:val="28"/>
+        </w:rPr>
+        <w:t xml:space="preserve"> sorted halves </w:t>
+      </w:r>
+      <w:r>
+        <w:rPr>
+          <w:rFonts w:ascii="Times New Roman" w:hAnsi="Times New Roman" w:cs="Times New Roman"/>
+          <w:sz w:val="28"/>
+          <w:szCs w:val="28"/>
+        </w:rPr>
+        <w:t xml:space="preserve">to single sorted array. </w:t>
+      </w:r>
+    </w:p>
+    <w:p>
+      <w:pPr>
+        <w:ind w:left="360" w:firstLine="348"/>
+        <w:rPr>
+          <w:rFonts w:ascii="Times New Roman" w:hAnsi="Times New Roman" w:cs="Times New Roman"/>
+          <w:sz w:val="28"/>
+          <w:szCs w:val="28"/>
+        </w:rPr>
+      </w:pPr>
+      <w:r>
+        <w:rPr>
+          <w:rFonts w:ascii="Times New Roman" w:hAnsi="Times New Roman" w:cs="Times New Roman"/>
+          <w:sz w:val="28"/>
+          <w:szCs w:val="28"/>
+        </w:rPr>
+        <w:t>It can be used for large dataset. But not for small datasets. Because requires to extra space for all time.</w:t>
+      </w:r>
+    </w:p>
+    <w:p>
+      <w:pPr>
+        <w:ind w:firstLine="360"/>
+        <w:rPr>
+          <w:rFonts w:ascii="Times New Roman" w:hAnsi="Times New Roman" w:cs="Times New Roman"/>
+          <w:b/>
+          <w:bCs/>
+          <w:sz w:val="28"/>
+          <w:szCs w:val="28"/>
+        </w:rPr>
+      </w:pPr>
+      <w:r>
+        <w:rPr>
+          <w:rFonts w:ascii="Times New Roman" w:hAnsi="Times New Roman" w:cs="Times New Roman"/>
+          <w:b/>
+          <w:bCs/>
+          <w:sz w:val="28"/>
+          <w:szCs w:val="28"/>
+        </w:rPr>
+        <w:t>Big-O Notation</w:t>
+      </w:r>
+    </w:p>
+    <w:p>
+      <w:pPr>
+        <w:ind w:firstLine="360"/>
+        <w:rPr>
+          <w:rFonts w:ascii="Times New Roman" w:hAnsi="Times New Roman" w:cs="Times New Roman"/>
+          <w:sz w:val="28"/>
+          <w:szCs w:val="28"/>
+        </w:rPr>
+      </w:pPr>
+      <w:r>
+        <w:rPr>
+          <w:rFonts w:ascii="Times New Roman" w:hAnsi="Times New Roman" w:cs="Times New Roman"/>
+          <w:b/>
+          <w:bCs/>
+          <w:sz w:val="28"/>
+          <w:szCs w:val="28"/>
+        </w:rPr>
+        <w:tab/>
+      </w:r>
+      <w:r>
+        <w:rPr>
+          <w:rFonts w:ascii="Times New Roman" w:hAnsi="Times New Roman" w:cs="Times New Roman"/>
+          <w:sz w:val="28"/>
+          <w:szCs w:val="28"/>
+        </w:rPr>
+        <w:t xml:space="preserve">Worst Case: </w:t>
+      </w:r>
+      <w:r>
+        <w:rPr>
+          <w:rFonts w:ascii="Times New Roman" w:hAnsi="Times New Roman" w:cs="Times New Roman"/>
+          <w:sz w:val="28"/>
+          <w:szCs w:val="28"/>
+        </w:rPr>
+        <w:t>O (n log n</w:t>
+      </w:r>
+      <w:r>
+        <w:rPr>
+          <w:rFonts w:ascii="Times New Roman" w:hAnsi="Times New Roman" w:cs="Times New Roman"/>
+          <w:sz w:val="28"/>
+          <w:szCs w:val="28"/>
+        </w:rPr>
+        <w:t xml:space="preserve">) =&gt; </w:t>
+      </w:r>
+      <w:r>
+        <w:rPr>
+          <w:rFonts w:ascii="Times New Roman" w:hAnsi="Times New Roman" w:cs="Times New Roman"/>
+          <w:sz w:val="28"/>
+          <w:szCs w:val="28"/>
+        </w:rPr>
+        <w:t>Array is the largest</w:t>
+      </w:r>
+    </w:p>
+    <w:p>
+      <w:pPr>
+        <w:ind w:firstLine="708"/>
+        <w:rPr>
+          <w:rFonts w:ascii="Times New Roman" w:hAnsi="Times New Roman" w:cs="Times New Roman"/>
+          <w:sz w:val="28"/>
+          <w:szCs w:val="28"/>
+        </w:rPr>
+      </w:pPr>
+      <w:r>
+        <w:rPr>
+          <w:rFonts w:ascii="Times New Roman" w:hAnsi="Times New Roman" w:cs="Times New Roman"/>
+          <w:sz w:val="28"/>
+          <w:szCs w:val="28"/>
+        </w:rPr>
+        <w:t>Average Case: O</w:t>
+      </w:r>
+      <w:r>
+        <w:rPr>
+          <w:rFonts w:ascii="Times New Roman" w:hAnsi="Times New Roman" w:cs="Times New Roman"/>
+          <w:sz w:val="28"/>
+          <w:szCs w:val="28"/>
+        </w:rPr>
+        <w:t xml:space="preserve"> </w:t>
+      </w:r>
+      <w:r>
+        <w:rPr>
+          <w:rFonts w:ascii="Times New Roman" w:hAnsi="Times New Roman" w:cs="Times New Roman"/>
+          <w:sz w:val="28"/>
+          <w:szCs w:val="28"/>
+        </w:rPr>
+        <w:t>(n log n) =&gt; Random array</w:t>
+      </w:r>
+    </w:p>
+    <w:p>
+      <w:pPr>
+        <w:ind w:firstLine="708"/>
+        <w:rPr>
+          <w:rFonts w:ascii="Times New Roman" w:hAnsi="Times New Roman" w:cs="Times New Roman"/>
+          <w:sz w:val="28"/>
+          <w:szCs w:val="28"/>
+        </w:rPr>
+      </w:pPr>
+      <w:r>
+        <w:rPr>
+          <w:rFonts w:ascii="Times New Roman" w:hAnsi="Times New Roman" w:cs="Times New Roman"/>
+          <w:sz w:val="28"/>
+          <w:szCs w:val="28"/>
+        </w:rPr>
+        <w:t>Best Case: O</w:t>
+      </w:r>
+      <w:r>
+        <w:rPr>
+          <w:rFonts w:ascii="Times New Roman" w:hAnsi="Times New Roman" w:cs="Times New Roman"/>
+          <w:sz w:val="28"/>
+          <w:szCs w:val="28"/>
+        </w:rPr>
+        <w:t xml:space="preserve"> </w:t>
+      </w:r>
+      <w:r>
+        <w:rPr>
+          <w:rFonts w:ascii="Times New Roman" w:hAnsi="Times New Roman" w:cs="Times New Roman"/>
+          <w:sz w:val="28"/>
+          <w:szCs w:val="28"/>
+        </w:rPr>
+        <w:t>(n log n) =&gt; Array is already in order</w:t>
+      </w:r>
+    </w:p>
+    <w:p>
+      <w:pPr>
+        <w:ind w:left="360" w:firstLine="348"/>
         <w:rPr>
           <w:rFonts w:ascii="Times New Roman" w:hAnsi="Times New Roman" w:cs="Times New Roman"/>
           <w:sz w:val="28"/>
@@ -1022,7 +1434,7 @@
   <w:style w:type="paragraph" w:default="1" w:styleId="Normal">
     <w:name w:val="Normal"/>
     <w:qFormat/>
-    <w:rsid w:val="007A7DFD"/>
+    <w:rsid w:val="00341317"/>
     <w:rPr>
       <w:lang w:val="en-GB"/>
     </w:rPr>

</xml_diff>

<commit_message>
added quick sort algorithm
</commit_message>
<xml_diff>
--- a/Sorting Algorithms.docx
+++ b/Sorting Algorithms.docx
@@ -381,7 +381,23 @@
           <w:sz w:val="28"/>
           <w:szCs w:val="28"/>
         </w:rPr>
-        <w:t>correct position. Each new value is compered with the previous value and inserted into correct position.</w:t>
+        <w:t xml:space="preserve">correct position. Each new value is </w:t>
+      </w:r>
+      <w:r>
+        <w:rPr>
+          <w:rFonts w:ascii="Times New Roman" w:hAnsi="Times New Roman" w:cs="Times New Roman"/>
+          <w:sz w:val="28"/>
+          <w:szCs w:val="28"/>
+        </w:rPr>
+        <w:t>compared</w:t>
+      </w:r>
+      <w:r>
+        <w:rPr>
+          <w:rFonts w:ascii="Times New Roman" w:hAnsi="Times New Roman" w:cs="Times New Roman"/>
+          <w:sz w:val="28"/>
+          <w:szCs w:val="28"/>
+        </w:rPr>
+        <w:t xml:space="preserve"> with the previous value and inserted into correct position.</w:t>
       </w:r>
     </w:p>
     <w:p>
@@ -399,7 +415,31 @@
           <w:sz w:val="28"/>
           <w:szCs w:val="28"/>
         </w:rPr>
-        <w:t>Its better than bubble sort. But its not efficient for big list like bubble sort.</w:t>
+        <w:t>It’s</w:t>
+      </w:r>
+      <w:r>
+        <w:rPr>
+          <w:rFonts w:ascii="Times New Roman" w:hAnsi="Times New Roman" w:cs="Times New Roman"/>
+          <w:sz w:val="28"/>
+          <w:szCs w:val="28"/>
+        </w:rPr>
+        <w:t xml:space="preserve"> better than bubble sort. But </w:t>
+      </w:r>
+      <w:r>
+        <w:rPr>
+          <w:rFonts w:ascii="Times New Roman" w:hAnsi="Times New Roman" w:cs="Times New Roman"/>
+          <w:sz w:val="28"/>
+          <w:szCs w:val="28"/>
+        </w:rPr>
+        <w:t>it’s</w:t>
+      </w:r>
+      <w:r>
+        <w:rPr>
+          <w:rFonts w:ascii="Times New Roman" w:hAnsi="Times New Roman" w:cs="Times New Roman"/>
+          <w:sz w:val="28"/>
+          <w:szCs w:val="28"/>
+        </w:rPr>
+        <w:t xml:space="preserve"> not efficient for big list like bubble sort.</w:t>
       </w:r>
     </w:p>
     <w:p>
@@ -578,6 +618,7 @@
       <w:r>
         <w:rPr>
           <w:rFonts w:ascii="Times New Roman" w:hAnsi="Times New Roman" w:cs="Times New Roman"/>
+          <w:noProof/>
           <w:sz w:val="28"/>
           <w:szCs w:val="28"/>
         </w:rPr>
@@ -638,15 +679,6 @@
     </w:p>
     <w:p>
       <w:pPr>
-        <w:rPr>
-          <w:rFonts w:ascii="Times New Roman" w:hAnsi="Times New Roman" w:cs="Times New Roman"/>
-          <w:sz w:val="28"/>
-          <w:szCs w:val="28"/>
-        </w:rPr>
-      </w:pPr>
-    </w:p>
-    <w:p>
-      <w:pPr>
         <w:pStyle w:val="ListeParagraf"/>
         <w:numPr>
           <w:ilvl w:val="0"/>
@@ -811,15 +843,298 @@
           <w:sz w:val="28"/>
           <w:szCs w:val="28"/>
         </w:rPr>
-        <w:t xml:space="preserve">Worst Case: </w:t>
-      </w:r>
-      <w:r>
-        <w:rPr>
-          <w:rFonts w:ascii="Times New Roman" w:hAnsi="Times New Roman" w:cs="Times New Roman"/>
-          <w:sz w:val="28"/>
-          <w:szCs w:val="28"/>
-        </w:rPr>
-        <w:t>O (n log n</w:t>
+        <w:t xml:space="preserve">Worst Case: O (n log n) =&gt; </w:t>
+      </w:r>
+      <w:r>
+        <w:rPr>
+          <w:rFonts w:ascii="Times New Roman" w:hAnsi="Times New Roman" w:cs="Times New Roman"/>
+          <w:sz w:val="28"/>
+          <w:szCs w:val="28"/>
+        </w:rPr>
+        <w:t>Array is the largest</w:t>
+      </w:r>
+    </w:p>
+    <w:p>
+      <w:pPr>
+        <w:ind w:firstLine="708"/>
+        <w:rPr>
+          <w:rFonts w:ascii="Times New Roman" w:hAnsi="Times New Roman" w:cs="Times New Roman"/>
+          <w:sz w:val="28"/>
+          <w:szCs w:val="28"/>
+        </w:rPr>
+      </w:pPr>
+      <w:r>
+        <w:rPr>
+          <w:rFonts w:ascii="Times New Roman" w:hAnsi="Times New Roman" w:cs="Times New Roman"/>
+          <w:sz w:val="28"/>
+          <w:szCs w:val="28"/>
+        </w:rPr>
+        <w:t>Average Case: O (n log n) =&gt; Random array</w:t>
+      </w:r>
+    </w:p>
+    <w:p>
+      <w:pPr>
+        <w:ind w:firstLine="708"/>
+        <w:rPr>
+          <w:rFonts w:ascii="Times New Roman" w:hAnsi="Times New Roman" w:cs="Times New Roman"/>
+          <w:sz w:val="28"/>
+          <w:szCs w:val="28"/>
+        </w:rPr>
+      </w:pPr>
+      <w:r>
+        <w:rPr>
+          <w:rFonts w:ascii="Times New Roman" w:hAnsi="Times New Roman" w:cs="Times New Roman"/>
+          <w:sz w:val="28"/>
+          <w:szCs w:val="28"/>
+        </w:rPr>
+        <w:t>Best Case: O (n log n) =&gt; Array is already in order</w:t>
+      </w:r>
+    </w:p>
+    <w:p>
+      <w:pPr>
+        <w:ind w:firstLine="708"/>
+        <w:rPr>
+          <w:rFonts w:ascii="Times New Roman" w:hAnsi="Times New Roman" w:cs="Times New Roman"/>
+          <w:sz w:val="28"/>
+          <w:szCs w:val="28"/>
+        </w:rPr>
+      </w:pPr>
+      <w:r>
+        <w:rPr>
+          <w:rFonts w:ascii="Times New Roman" w:hAnsi="Times New Roman" w:cs="Times New Roman"/>
+          <w:noProof/>
+          <w:sz w:val="28"/>
+          <w:szCs w:val="28"/>
+        </w:rPr>
+        <w:drawing>
+          <wp:inline distT="0" distB="0" distL="0" distR="0" wp14:anchorId="3C2C671D" wp14:editId="5B8096A2">
+            <wp:extent cx="2934109" cy="800212"/>
+            <wp:effectExtent l="0" t="0" r="0" b="0"/>
+            <wp:docPr id="1227301940" name="Resim 1" descr="metin, ekran görüntüsü, yazı tipi içeren bir resim&#10;&#10;Yapay zeka tarafından oluşturulan içerik yanlış olabilir."/>
+            <wp:cNvGraphicFramePr>
+              <a:graphicFrameLocks xmlns:a="http://schemas.openxmlformats.org/drawingml/2006/main" noChangeAspect="1"/>
+            </wp:cNvGraphicFramePr>
+            <a:graphic xmlns:a="http://schemas.openxmlformats.org/drawingml/2006/main">
+              <a:graphicData uri="http://schemas.openxmlformats.org/drawingml/2006/picture">
+                <pic:pic xmlns:pic="http://schemas.openxmlformats.org/drawingml/2006/picture">
+                  <pic:nvPicPr>
+                    <pic:cNvPr id="1227301940" name="Resim 1" descr="metin, ekran görüntüsü, yazı tipi içeren bir resim&#10;&#10;Yapay zeka tarafından oluşturulan içerik yanlış olabilir."/>
+                    <pic:cNvPicPr/>
+                  </pic:nvPicPr>
+                  <pic:blipFill>
+                    <a:blip r:embed="rId7"/>
+                    <a:stretch>
+                      <a:fillRect/>
+                    </a:stretch>
+                  </pic:blipFill>
+                  <pic:spPr>
+                    <a:xfrm>
+                      <a:off x="0" y="0"/>
+                      <a:ext cx="2934109" cy="800212"/>
+                    </a:xfrm>
+                    <a:prstGeom prst="rect">
+                      <a:avLst/>
+                    </a:prstGeom>
+                  </pic:spPr>
+                </pic:pic>
+              </a:graphicData>
+            </a:graphic>
+          </wp:inline>
+        </w:drawing>
+      </w:r>
+    </w:p>
+    <w:p>
+      <w:pPr>
+        <w:ind w:left="360" w:firstLine="348"/>
+        <w:rPr>
+          <w:rFonts w:ascii="Times New Roman" w:hAnsi="Times New Roman" w:cs="Times New Roman"/>
+          <w:sz w:val="28"/>
+          <w:szCs w:val="28"/>
+        </w:rPr>
+      </w:pPr>
+    </w:p>
+    <w:p>
+      <w:pPr>
+        <w:pStyle w:val="ListeParagraf"/>
+        <w:numPr>
+          <w:ilvl w:val="0"/>
+          <w:numId w:val="1"/>
+        </w:numPr>
+        <w:rPr>
+          <w:rFonts w:ascii="Times New Roman" w:hAnsi="Times New Roman" w:cs="Times New Roman"/>
+          <w:b/>
+          <w:bCs/>
+          <w:sz w:val="32"/>
+          <w:szCs w:val="32"/>
+        </w:rPr>
+      </w:pPr>
+      <w:r>
+        <w:rPr>
+          <w:rFonts w:ascii="Times New Roman" w:hAnsi="Times New Roman" w:cs="Times New Roman"/>
+          <w:b/>
+          <w:bCs/>
+          <w:sz w:val="32"/>
+          <w:szCs w:val="32"/>
+        </w:rPr>
+        <w:t>Quick Sort</w:t>
+      </w:r>
+    </w:p>
+    <w:p>
+      <w:pPr>
+        <w:ind w:left="360" w:firstLine="348"/>
+        <w:rPr>
+          <w:rFonts w:ascii="Times New Roman" w:hAnsi="Times New Roman" w:cs="Times New Roman"/>
+          <w:sz w:val="28"/>
+          <w:szCs w:val="28"/>
+        </w:rPr>
+      </w:pPr>
+      <w:r>
+        <w:rPr>
+          <w:rFonts w:ascii="Times New Roman" w:hAnsi="Times New Roman" w:cs="Times New Roman"/>
+          <w:sz w:val="28"/>
+          <w:szCs w:val="28"/>
+        </w:rPr>
+        <w:t>Quick Sort is a divide and conquer algorithm same as merge sort. Firstly, select a pivot value. After that divide array into two groups.</w:t>
+      </w:r>
+    </w:p>
+    <w:p>
+      <w:pPr>
+        <w:pStyle w:val="ListeParagraf"/>
+        <w:numPr>
+          <w:ilvl w:val="0"/>
+          <w:numId w:val="2"/>
+        </w:numPr>
+        <w:rPr>
+          <w:rFonts w:ascii="Times New Roman" w:hAnsi="Times New Roman" w:cs="Times New Roman"/>
+          <w:b/>
+          <w:bCs/>
+          <w:sz w:val="32"/>
+          <w:szCs w:val="32"/>
+        </w:rPr>
+      </w:pPr>
+      <w:r>
+        <w:rPr>
+          <w:rFonts w:ascii="Times New Roman" w:hAnsi="Times New Roman" w:cs="Times New Roman"/>
+          <w:sz w:val="28"/>
+          <w:szCs w:val="28"/>
+        </w:rPr>
+        <w:t>Bigger than pivot</w:t>
+      </w:r>
+    </w:p>
+    <w:p>
+      <w:pPr>
+        <w:pStyle w:val="ListeParagraf"/>
+        <w:numPr>
+          <w:ilvl w:val="0"/>
+          <w:numId w:val="2"/>
+        </w:numPr>
+        <w:rPr>
+          <w:rFonts w:ascii="Times New Roman" w:hAnsi="Times New Roman" w:cs="Times New Roman"/>
+          <w:b/>
+          <w:bCs/>
+          <w:sz w:val="32"/>
+          <w:szCs w:val="32"/>
+        </w:rPr>
+      </w:pPr>
+      <w:r>
+        <w:rPr>
+          <w:rFonts w:ascii="Times New Roman" w:hAnsi="Times New Roman" w:cs="Times New Roman"/>
+          <w:sz w:val="28"/>
+          <w:szCs w:val="28"/>
+        </w:rPr>
+        <w:t>Smaller than pivot</w:t>
+      </w:r>
+    </w:p>
+    <w:p>
+      <w:pPr>
+        <w:ind w:left="360" w:firstLine="348"/>
+        <w:rPr>
+          <w:rFonts w:ascii="Times New Roman" w:hAnsi="Times New Roman" w:cs="Times New Roman"/>
+          <w:sz w:val="28"/>
+          <w:szCs w:val="28"/>
+        </w:rPr>
+      </w:pPr>
+      <w:r>
+        <w:rPr>
+          <w:rFonts w:ascii="Times New Roman" w:hAnsi="Times New Roman" w:cs="Times New Roman"/>
+          <w:sz w:val="28"/>
+          <w:szCs w:val="28"/>
+        </w:rPr>
+        <w:t>Recursively apply each sub-array. When elements sorted merge them together.</w:t>
+      </w:r>
+      <w:r>
+        <w:rPr>
+          <w:rFonts w:ascii="Times New Roman" w:hAnsi="Times New Roman" w:cs="Times New Roman"/>
+          <w:sz w:val="28"/>
+          <w:szCs w:val="28"/>
+        </w:rPr>
+        <w:t xml:space="preserve"> It best for big datasets (faster than merge sort), </w:t>
+      </w:r>
+      <w:r>
+        <w:rPr>
+          <w:rFonts w:ascii="Times New Roman" w:hAnsi="Times New Roman" w:cs="Times New Roman"/>
+          <w:sz w:val="28"/>
+          <w:szCs w:val="28"/>
+        </w:rPr>
+        <w:t>it does not use extra memory. But if pivot selection is bad may impair performance.</w:t>
+      </w:r>
+    </w:p>
+    <w:p>
+      <w:pPr>
+        <w:ind w:firstLine="360"/>
+        <w:rPr>
+          <w:rFonts w:ascii="Times New Roman" w:hAnsi="Times New Roman" w:cs="Times New Roman"/>
+          <w:b/>
+          <w:bCs/>
+          <w:sz w:val="28"/>
+          <w:szCs w:val="28"/>
+        </w:rPr>
+      </w:pPr>
+      <w:r>
+        <w:rPr>
+          <w:rFonts w:ascii="Times New Roman" w:hAnsi="Times New Roman" w:cs="Times New Roman"/>
+          <w:b/>
+          <w:bCs/>
+          <w:sz w:val="28"/>
+          <w:szCs w:val="28"/>
+        </w:rPr>
+        <w:t>Big-O Notation</w:t>
+      </w:r>
+    </w:p>
+    <w:p>
+      <w:pPr>
+        <w:ind w:firstLine="360"/>
+        <w:rPr>
+          <w:rFonts w:ascii="Times New Roman" w:hAnsi="Times New Roman" w:cs="Times New Roman"/>
+          <w:sz w:val="28"/>
+          <w:szCs w:val="28"/>
+        </w:rPr>
+      </w:pPr>
+      <w:r>
+        <w:rPr>
+          <w:rFonts w:ascii="Times New Roman" w:hAnsi="Times New Roman" w:cs="Times New Roman"/>
+          <w:b/>
+          <w:bCs/>
+          <w:sz w:val="28"/>
+          <w:szCs w:val="28"/>
+        </w:rPr>
+        <w:tab/>
+      </w:r>
+      <w:r>
+        <w:rPr>
+          <w:rFonts w:ascii="Times New Roman" w:hAnsi="Times New Roman" w:cs="Times New Roman"/>
+          <w:sz w:val="28"/>
+          <w:szCs w:val="28"/>
+        </w:rPr>
+        <w:t>Worst Case: O (</w:t>
+      </w:r>
+      <w:r>
+        <w:rPr>
+          <w:rFonts w:ascii="Times New Roman" w:hAnsi="Times New Roman" w:cs="Times New Roman"/>
+          <w:sz w:val="28"/>
+          <w:szCs w:val="28"/>
+        </w:rPr>
+        <w:t>n^2</w:t>
       </w:r>
       <w:r>
         <w:rPr>
@@ -835,7 +1150,7 @@
           <w:sz w:val="28"/>
           <w:szCs w:val="28"/>
         </w:rPr>
-        <w:t>Array is the largest</w:t>
+        <w:t xml:space="preserve">Pivot is the largest value in the array </w:t>
       </w:r>
     </w:p>
     <w:p>
@@ -853,77 +1168,130 @@
           <w:sz w:val="28"/>
           <w:szCs w:val="28"/>
         </w:rPr>
-        <w:t>Average Case: O</w:t>
-      </w:r>
-      <w:r>
-        <w:rPr>
-          <w:rFonts w:ascii="Times New Roman" w:hAnsi="Times New Roman" w:cs="Times New Roman"/>
-          <w:sz w:val="28"/>
-          <w:szCs w:val="28"/>
-        </w:rPr>
-        <w:t xml:space="preserve"> </w:t>
-      </w:r>
-      <w:r>
-        <w:rPr>
-          <w:rFonts w:ascii="Times New Roman" w:hAnsi="Times New Roman" w:cs="Times New Roman"/>
-          <w:sz w:val="28"/>
-          <w:szCs w:val="28"/>
-        </w:rPr>
-        <w:t>(n log n) =&gt; Random array</w:t>
-      </w:r>
-    </w:p>
-    <w:p>
-      <w:pPr>
-        <w:ind w:firstLine="708"/>
-        <w:rPr>
-          <w:rFonts w:ascii="Times New Roman" w:hAnsi="Times New Roman" w:cs="Times New Roman"/>
-          <w:sz w:val="28"/>
-          <w:szCs w:val="28"/>
-        </w:rPr>
-      </w:pPr>
-      <w:r>
-        <w:rPr>
-          <w:rFonts w:ascii="Times New Roman" w:hAnsi="Times New Roman" w:cs="Times New Roman"/>
-          <w:sz w:val="28"/>
-          <w:szCs w:val="28"/>
-        </w:rPr>
-        <w:t>Best Case: O</w:t>
-      </w:r>
-      <w:r>
-        <w:rPr>
-          <w:rFonts w:ascii="Times New Roman" w:hAnsi="Times New Roman" w:cs="Times New Roman"/>
-          <w:sz w:val="28"/>
-          <w:szCs w:val="28"/>
-        </w:rPr>
-        <w:t xml:space="preserve"> </w:t>
-      </w:r>
-      <w:r>
-        <w:rPr>
-          <w:rFonts w:ascii="Times New Roman" w:hAnsi="Times New Roman" w:cs="Times New Roman"/>
-          <w:sz w:val="28"/>
-          <w:szCs w:val="28"/>
-        </w:rPr>
-        <w:t>(n log n) =&gt; Array is already in order</w:t>
-      </w:r>
-    </w:p>
-    <w:p>
-      <w:pPr>
-        <w:ind w:left="360" w:firstLine="348"/>
-        <w:rPr>
-          <w:rFonts w:ascii="Times New Roman" w:hAnsi="Times New Roman" w:cs="Times New Roman"/>
-          <w:sz w:val="28"/>
-          <w:szCs w:val="28"/>
-        </w:rPr>
-      </w:pPr>
-    </w:p>
-    <w:p>
-      <w:pPr>
-        <w:rPr>
-          <w:rFonts w:ascii="Times New Roman" w:hAnsi="Times New Roman" w:cs="Times New Roman"/>
-          <w:sz w:val="28"/>
-          <w:szCs w:val="28"/>
-        </w:rPr>
-      </w:pPr>
+        <w:t>Average Case: O (n log n) =&gt; Random array</w:t>
+      </w:r>
+    </w:p>
+    <w:p>
+      <w:pPr>
+        <w:ind w:left="708"/>
+        <w:rPr>
+          <w:rFonts w:ascii="Times New Roman" w:hAnsi="Times New Roman" w:cs="Times New Roman"/>
+          <w:sz w:val="28"/>
+          <w:szCs w:val="28"/>
+        </w:rPr>
+      </w:pPr>
+      <w:r>
+        <w:rPr>
+          <w:rFonts w:ascii="Times New Roman" w:hAnsi="Times New Roman" w:cs="Times New Roman"/>
+          <w:sz w:val="28"/>
+          <w:szCs w:val="28"/>
+        </w:rPr>
+        <w:t>Best Case: O (n log n) =&gt; Array is already in order</w:t>
+      </w:r>
+      <w:r>
+        <w:rPr>
+          <w:rFonts w:ascii="Times New Roman" w:hAnsi="Times New Roman" w:cs="Times New Roman"/>
+          <w:sz w:val="28"/>
+          <w:szCs w:val="28"/>
+        </w:rPr>
+        <w:drawing>
+          <wp:inline distT="0" distB="0" distL="0" distR="0" wp14:anchorId="3BE64BC9" wp14:editId="5EB82E59">
+            <wp:extent cx="2972215" cy="819264"/>
+            <wp:effectExtent l="0" t="0" r="0" b="0"/>
+            <wp:docPr id="1701705945" name="Resim 1" descr="metin, ekran görüntüsü, yazı tipi içeren bir resim&#10;&#10;Yapay zeka tarafından oluşturulan içerik yanlış olabilir."/>
+            <wp:cNvGraphicFramePr>
+              <a:graphicFrameLocks xmlns:a="http://schemas.openxmlformats.org/drawingml/2006/main" noChangeAspect="1"/>
+            </wp:cNvGraphicFramePr>
+            <a:graphic xmlns:a="http://schemas.openxmlformats.org/drawingml/2006/main">
+              <a:graphicData uri="http://schemas.openxmlformats.org/drawingml/2006/picture">
+                <pic:pic xmlns:pic="http://schemas.openxmlformats.org/drawingml/2006/picture">
+                  <pic:nvPicPr>
+                    <pic:cNvPr id="1701705945" name="Resim 1" descr="metin, ekran görüntüsü, yazı tipi içeren bir resim&#10;&#10;Yapay zeka tarafından oluşturulan içerik yanlış olabilir."/>
+                    <pic:cNvPicPr/>
+                  </pic:nvPicPr>
+                  <pic:blipFill>
+                    <a:blip r:embed="rId8"/>
+                    <a:stretch>
+                      <a:fillRect/>
+                    </a:stretch>
+                  </pic:blipFill>
+                  <pic:spPr>
+                    <a:xfrm>
+                      <a:off x="0" y="0"/>
+                      <a:ext cx="2972215" cy="819264"/>
+                    </a:xfrm>
+                    <a:prstGeom prst="rect">
+                      <a:avLst/>
+                    </a:prstGeom>
+                  </pic:spPr>
+                </pic:pic>
+              </a:graphicData>
+            </a:graphic>
+          </wp:inline>
+        </w:drawing>
+      </w:r>
+    </w:p>
+    <w:p>
+      <w:pPr>
+        <w:pStyle w:val="ListeParagraf"/>
+        <w:numPr>
+          <w:ilvl w:val="0"/>
+          <w:numId w:val="1"/>
+        </w:numPr>
+        <w:rPr>
+          <w:rFonts w:ascii="Times New Roman" w:hAnsi="Times New Roman" w:cs="Times New Roman"/>
+          <w:sz w:val="28"/>
+          <w:szCs w:val="28"/>
+        </w:rPr>
+      </w:pPr>
+      <w:r>
+        <w:rPr>
+          <w:rFonts w:ascii="Times New Roman" w:hAnsi="Times New Roman" w:cs="Times New Roman"/>
+          <w:b/>
+          <w:bCs/>
+          <w:sz w:val="32"/>
+          <w:szCs w:val="32"/>
+        </w:rPr>
+        <w:lastRenderedPageBreak/>
+        <w:t>Bucket Sort</w:t>
+      </w:r>
+    </w:p>
+    <w:p>
+      <w:pPr>
+        <w:pStyle w:val="ListeParagraf"/>
+        <w:rPr>
+          <w:rFonts w:ascii="Times New Roman" w:hAnsi="Times New Roman" w:cs="Times New Roman"/>
+          <w:sz w:val="28"/>
+          <w:szCs w:val="28"/>
+        </w:rPr>
+      </w:pPr>
+    </w:p>
+    <w:p>
+      <w:pPr>
+        <w:pStyle w:val="ListeParagraf"/>
+        <w:ind w:left="708"/>
+        <w:rPr>
+          <w:rFonts w:ascii="Times New Roman" w:hAnsi="Times New Roman" w:cs="Times New Roman"/>
+          <w:sz w:val="28"/>
+          <w:szCs w:val="28"/>
+        </w:rPr>
+      </w:pPr>
+      <w:r>
+        <w:rPr>
+          <w:rFonts w:ascii="Times New Roman" w:hAnsi="Times New Roman" w:cs="Times New Roman"/>
+          <w:sz w:val="28"/>
+          <w:szCs w:val="28"/>
+        </w:rPr>
+        <w:t xml:space="preserve">Bucket sort </w:t>
+      </w:r>
+      <w:r>
+        <w:rPr>
+          <w:rFonts w:ascii="Times New Roman" w:hAnsi="Times New Roman" w:cs="Times New Roman"/>
+          <w:sz w:val="28"/>
+          <w:szCs w:val="28"/>
+        </w:rPr>
+        <w:br/>
+      </w:r>
     </w:p>
     <w:sectPr>
       <w:pgSz w:w="11906" w:h="16838"/>
@@ -940,8 +1308,8 @@
   <w:abstractNum w:abstractNumId="0" w15:restartNumberingAfterBreak="0">
     <w:nsid w:val="0CB36E65"/>
     <w:multiLevelType w:val="hybridMultilevel"/>
-    <w:tmpl w:val="20941AEA"/>
-    <w:lvl w:ilvl="0" w:tplc="CB9E0CC6">
+    <w:tmpl w:val="00EA739A"/>
+    <w:lvl w:ilvl="0" w:tplc="72EC49FE">
       <w:start w:val="1"/>
       <w:numFmt w:val="decimal"/>
       <w:lvlText w:val="%1-"/>
@@ -1030,8 +1398,126 @@
       </w:pPr>
     </w:lvl>
   </w:abstractNum>
+  <w:abstractNum w:abstractNumId="1" w15:restartNumberingAfterBreak="0">
+    <w:nsid w:val="13386F31"/>
+    <w:multiLevelType w:val="hybridMultilevel"/>
+    <w:tmpl w:val="1D720E2A"/>
+    <w:lvl w:ilvl="0" w:tplc="521C6034">
+      <w:start w:val="4"/>
+      <w:numFmt w:val="bullet"/>
+      <w:lvlText w:val="-"/>
+      <w:lvlJc w:val="left"/>
+      <w:pPr>
+        <w:ind w:left="1068" w:hanging="360"/>
+      </w:pPr>
+      <w:rPr>
+        <w:rFonts w:ascii="Times New Roman" w:eastAsiaTheme="minorHAnsi" w:hAnsi="Times New Roman" w:cs="Times New Roman" w:hint="default"/>
+        <w:b w:val="0"/>
+        <w:sz w:val="28"/>
+      </w:rPr>
+    </w:lvl>
+    <w:lvl w:ilvl="1" w:tplc="041F0003" w:tentative="1">
+      <w:start w:val="1"/>
+      <w:numFmt w:val="bullet"/>
+      <w:lvlText w:val="o"/>
+      <w:lvlJc w:val="left"/>
+      <w:pPr>
+        <w:ind w:left="1788" w:hanging="360"/>
+      </w:pPr>
+      <w:rPr>
+        <w:rFonts w:ascii="Courier New" w:hAnsi="Courier New" w:cs="Courier New" w:hint="default"/>
+      </w:rPr>
+    </w:lvl>
+    <w:lvl w:ilvl="2" w:tplc="041F0005" w:tentative="1">
+      <w:start w:val="1"/>
+      <w:numFmt w:val="bullet"/>
+      <w:lvlText w:val=""/>
+      <w:lvlJc w:val="left"/>
+      <w:pPr>
+        <w:ind w:left="2508" w:hanging="360"/>
+      </w:pPr>
+      <w:rPr>
+        <w:rFonts w:ascii="Wingdings" w:hAnsi="Wingdings" w:hint="default"/>
+      </w:rPr>
+    </w:lvl>
+    <w:lvl w:ilvl="3" w:tplc="041F0001" w:tentative="1">
+      <w:start w:val="1"/>
+      <w:numFmt w:val="bullet"/>
+      <w:lvlText w:val=""/>
+      <w:lvlJc w:val="left"/>
+      <w:pPr>
+        <w:ind w:left="3228" w:hanging="360"/>
+      </w:pPr>
+      <w:rPr>
+        <w:rFonts w:ascii="Symbol" w:hAnsi="Symbol" w:hint="default"/>
+      </w:rPr>
+    </w:lvl>
+    <w:lvl w:ilvl="4" w:tplc="041F0003" w:tentative="1">
+      <w:start w:val="1"/>
+      <w:numFmt w:val="bullet"/>
+      <w:lvlText w:val="o"/>
+      <w:lvlJc w:val="left"/>
+      <w:pPr>
+        <w:ind w:left="3948" w:hanging="360"/>
+      </w:pPr>
+      <w:rPr>
+        <w:rFonts w:ascii="Courier New" w:hAnsi="Courier New" w:cs="Courier New" w:hint="default"/>
+      </w:rPr>
+    </w:lvl>
+    <w:lvl w:ilvl="5" w:tplc="041F0005" w:tentative="1">
+      <w:start w:val="1"/>
+      <w:numFmt w:val="bullet"/>
+      <w:lvlText w:val=""/>
+      <w:lvlJc w:val="left"/>
+      <w:pPr>
+        <w:ind w:left="4668" w:hanging="360"/>
+      </w:pPr>
+      <w:rPr>
+        <w:rFonts w:ascii="Wingdings" w:hAnsi="Wingdings" w:hint="default"/>
+      </w:rPr>
+    </w:lvl>
+    <w:lvl w:ilvl="6" w:tplc="041F0001" w:tentative="1">
+      <w:start w:val="1"/>
+      <w:numFmt w:val="bullet"/>
+      <w:lvlText w:val=""/>
+      <w:lvlJc w:val="left"/>
+      <w:pPr>
+        <w:ind w:left="5388" w:hanging="360"/>
+      </w:pPr>
+      <w:rPr>
+        <w:rFonts w:ascii="Symbol" w:hAnsi="Symbol" w:hint="default"/>
+      </w:rPr>
+    </w:lvl>
+    <w:lvl w:ilvl="7" w:tplc="041F0003" w:tentative="1">
+      <w:start w:val="1"/>
+      <w:numFmt w:val="bullet"/>
+      <w:lvlText w:val="o"/>
+      <w:lvlJc w:val="left"/>
+      <w:pPr>
+        <w:ind w:left="6108" w:hanging="360"/>
+      </w:pPr>
+      <w:rPr>
+        <w:rFonts w:ascii="Courier New" w:hAnsi="Courier New" w:cs="Courier New" w:hint="default"/>
+      </w:rPr>
+    </w:lvl>
+    <w:lvl w:ilvl="8" w:tplc="041F0005" w:tentative="1">
+      <w:start w:val="1"/>
+      <w:numFmt w:val="bullet"/>
+      <w:lvlText w:val=""/>
+      <w:lvlJc w:val="left"/>
+      <w:pPr>
+        <w:ind w:left="6828" w:hanging="360"/>
+      </w:pPr>
+      <w:rPr>
+        <w:rFonts w:ascii="Wingdings" w:hAnsi="Wingdings" w:hint="default"/>
+      </w:rPr>
+    </w:lvl>
+  </w:abstractNum>
   <w:num w:numId="1" w16cid:durableId="1227254218">
     <w:abstractNumId w:val="0"/>
+  </w:num>
+  <w:num w:numId="2" w16cid:durableId="2028293586">
+    <w:abstractNumId w:val="1"/>
   </w:num>
 </w:numbering>
 </file>
@@ -1434,7 +1920,7 @@
   <w:style w:type="paragraph" w:default="1" w:styleId="Normal">
     <w:name w:val="Normal"/>
     <w:qFormat/>
-    <w:rsid w:val="00341317"/>
+    <w:rsid w:val="00B4306A"/>
     <w:rPr>
       <w:lang w:val="en-GB"/>
     </w:rPr>

</xml_diff>

<commit_message>
Added bucket sort algorithm
</commit_message>
<xml_diff>
--- a/Sorting Algorithms.docx
+++ b/Sorting Algorithms.docx
@@ -1258,31 +1258,192 @@
     </w:p>
     <w:p>
       <w:pPr>
-        <w:pStyle w:val="ListeParagraf"/>
-        <w:rPr>
-          <w:rFonts w:ascii="Times New Roman" w:hAnsi="Times New Roman" w:cs="Times New Roman"/>
-          <w:sz w:val="28"/>
-          <w:szCs w:val="28"/>
-        </w:rPr>
-      </w:pPr>
-    </w:p>
-    <w:p>
-      <w:pPr>
-        <w:pStyle w:val="ListeParagraf"/>
-        <w:ind w:left="708"/>
-        <w:rPr>
-          <w:rFonts w:ascii="Times New Roman" w:hAnsi="Times New Roman" w:cs="Times New Roman"/>
-          <w:sz w:val="28"/>
-          <w:szCs w:val="28"/>
-        </w:rPr>
-      </w:pPr>
-      <w:r>
-        <w:rPr>
-          <w:rFonts w:ascii="Times New Roman" w:hAnsi="Times New Roman" w:cs="Times New Roman"/>
-          <w:sz w:val="28"/>
-          <w:szCs w:val="28"/>
-        </w:rPr>
-        <w:t xml:space="preserve">Bucket sort </w:t>
+        <w:ind w:left="360" w:firstLine="348"/>
+        <w:rPr>
+          <w:rFonts w:ascii="Times New Roman" w:hAnsi="Times New Roman" w:cs="Times New Roman"/>
+          <w:sz w:val="28"/>
+          <w:szCs w:val="28"/>
+        </w:rPr>
+      </w:pPr>
+      <w:r>
+        <w:rPr>
+          <w:rFonts w:ascii="Times New Roman" w:hAnsi="Times New Roman" w:cs="Times New Roman"/>
+          <w:sz w:val="28"/>
+          <w:szCs w:val="28"/>
+        </w:rPr>
+        <w:t>Bucket sort is a dividing value into a several groups (buckets) and then sorting each group.</w:t>
+      </w:r>
+      <w:r>
+        <w:rPr>
+          <w:rFonts w:ascii="Times New Roman" w:hAnsi="Times New Roman" w:cs="Times New Roman"/>
+          <w:sz w:val="28"/>
+          <w:szCs w:val="28"/>
+        </w:rPr>
+        <w:t xml:space="preserve"> Each bucket is using another sorting algorithm like insertion sort.  </w:t>
+      </w:r>
+      <w:r>
+        <w:rPr>
+          <w:rFonts w:ascii="Times New Roman" w:hAnsi="Times New Roman" w:cs="Times New Roman"/>
+          <w:sz w:val="28"/>
+          <w:szCs w:val="28"/>
+        </w:rPr>
+        <w:tab/>
+      </w:r>
+    </w:p>
+    <w:p>
+      <w:pPr>
+        <w:ind w:left="360" w:firstLine="348"/>
+        <w:rPr>
+          <w:rFonts w:ascii="Times New Roman" w:hAnsi="Times New Roman" w:cs="Times New Roman"/>
+          <w:sz w:val="28"/>
+          <w:szCs w:val="28"/>
+        </w:rPr>
+      </w:pPr>
+      <w:r>
+        <w:rPr>
+          <w:rFonts w:ascii="Times New Roman" w:hAnsi="Times New Roman" w:cs="Times New Roman"/>
+          <w:sz w:val="28"/>
+          <w:szCs w:val="28"/>
+        </w:rPr>
+        <w:t xml:space="preserve">It very fast, but not stable. It can be using large datasets. </w:t>
+      </w:r>
+    </w:p>
+    <w:p>
+      <w:pPr>
+        <w:ind w:firstLine="360"/>
+        <w:rPr>
+          <w:rFonts w:ascii="Times New Roman" w:hAnsi="Times New Roman" w:cs="Times New Roman"/>
+          <w:b/>
+          <w:bCs/>
+          <w:sz w:val="28"/>
+          <w:szCs w:val="28"/>
+        </w:rPr>
+      </w:pPr>
+      <w:r>
+        <w:rPr>
+          <w:rFonts w:ascii="Times New Roman" w:hAnsi="Times New Roman" w:cs="Times New Roman"/>
+          <w:b/>
+          <w:bCs/>
+          <w:sz w:val="28"/>
+          <w:szCs w:val="28"/>
+        </w:rPr>
+        <w:t>Big-O Notation</w:t>
+      </w:r>
+    </w:p>
+    <w:p>
+      <w:pPr>
+        <w:ind w:firstLine="360"/>
+        <w:rPr>
+          <w:rFonts w:ascii="Times New Roman" w:hAnsi="Times New Roman" w:cs="Times New Roman"/>
+          <w:sz w:val="28"/>
+          <w:szCs w:val="28"/>
+        </w:rPr>
+      </w:pPr>
+      <w:r>
+        <w:rPr>
+          <w:rFonts w:ascii="Times New Roman" w:hAnsi="Times New Roman" w:cs="Times New Roman"/>
+          <w:b/>
+          <w:bCs/>
+          <w:sz w:val="28"/>
+          <w:szCs w:val="28"/>
+        </w:rPr>
+        <w:tab/>
+      </w:r>
+      <w:r>
+        <w:rPr>
+          <w:rFonts w:ascii="Times New Roman" w:hAnsi="Times New Roman" w:cs="Times New Roman"/>
+          <w:sz w:val="28"/>
+          <w:szCs w:val="28"/>
+        </w:rPr>
+        <w:t>Worst Case: O (n log n) =&gt; Array is the largest</w:t>
+      </w:r>
+    </w:p>
+    <w:p>
+      <w:pPr>
+        <w:ind w:firstLine="708"/>
+        <w:rPr>
+          <w:rFonts w:ascii="Times New Roman" w:hAnsi="Times New Roman" w:cs="Times New Roman"/>
+          <w:sz w:val="28"/>
+          <w:szCs w:val="28"/>
+        </w:rPr>
+      </w:pPr>
+      <w:r>
+        <w:rPr>
+          <w:rFonts w:ascii="Times New Roman" w:hAnsi="Times New Roman" w:cs="Times New Roman"/>
+          <w:sz w:val="28"/>
+          <w:szCs w:val="28"/>
+        </w:rPr>
+        <w:t>Average Case: O (n log n) =&gt; Random array</w:t>
+      </w:r>
+    </w:p>
+    <w:p>
+      <w:pPr>
+        <w:ind w:firstLine="708"/>
+        <w:rPr>
+          <w:rFonts w:ascii="Times New Roman" w:hAnsi="Times New Roman" w:cs="Times New Roman"/>
+          <w:sz w:val="28"/>
+          <w:szCs w:val="28"/>
+        </w:rPr>
+      </w:pPr>
+      <w:r>
+        <w:rPr>
+          <w:rFonts w:ascii="Times New Roman" w:hAnsi="Times New Roman" w:cs="Times New Roman"/>
+          <w:sz w:val="28"/>
+          <w:szCs w:val="28"/>
+        </w:rPr>
+        <w:t>Best Case: O (n log n) =&gt; Array is already in order</w:t>
+      </w:r>
+    </w:p>
+    <w:p>
+      <w:pPr>
+        <w:ind w:left="360" w:firstLine="348"/>
+        <w:rPr>
+          <w:rFonts w:ascii="Times New Roman" w:hAnsi="Times New Roman" w:cs="Times New Roman"/>
+          <w:sz w:val="28"/>
+          <w:szCs w:val="28"/>
+        </w:rPr>
+      </w:pPr>
+      <w:r>
+        <w:rPr>
+          <w:rFonts w:ascii="Times New Roman" w:hAnsi="Times New Roman" w:cs="Times New Roman"/>
+          <w:sz w:val="28"/>
+          <w:szCs w:val="28"/>
+        </w:rPr>
+        <w:drawing>
+          <wp:inline distT="0" distB="0" distL="0" distR="0" wp14:anchorId="7D0C3C49" wp14:editId="7C6A4B0D">
+            <wp:extent cx="2886478" cy="790685"/>
+            <wp:effectExtent l="0" t="0" r="9525" b="9525"/>
+            <wp:docPr id="884601347" name="Resim 1" descr="metin, ekran görüntüsü, yazı tipi, çizgi içeren bir resim&#10;&#10;Yapay zeka tarafından oluşturulan içerik yanlış olabilir."/>
+            <wp:cNvGraphicFramePr>
+              <a:graphicFrameLocks xmlns:a="http://schemas.openxmlformats.org/drawingml/2006/main" noChangeAspect="1"/>
+            </wp:cNvGraphicFramePr>
+            <a:graphic xmlns:a="http://schemas.openxmlformats.org/drawingml/2006/main">
+              <a:graphicData uri="http://schemas.openxmlformats.org/drawingml/2006/picture">
+                <pic:pic xmlns:pic="http://schemas.openxmlformats.org/drawingml/2006/picture">
+                  <pic:nvPicPr>
+                    <pic:cNvPr id="884601347" name="Resim 1" descr="metin, ekran görüntüsü, yazı tipi, çizgi içeren bir resim&#10;&#10;Yapay zeka tarafından oluşturulan içerik yanlış olabilir."/>
+                    <pic:cNvPicPr/>
+                  </pic:nvPicPr>
+                  <pic:blipFill>
+                    <a:blip r:embed="rId9"/>
+                    <a:stretch>
+                      <a:fillRect/>
+                    </a:stretch>
+                  </pic:blipFill>
+                  <pic:spPr>
+                    <a:xfrm>
+                      <a:off x="0" y="0"/>
+                      <a:ext cx="2886478" cy="790685"/>
+                    </a:xfrm>
+                    <a:prstGeom prst="rect">
+                      <a:avLst/>
+                    </a:prstGeom>
+                  </pic:spPr>
+                </pic:pic>
+              </a:graphicData>
+            </a:graphic>
+          </wp:inline>
+        </w:drawing>
       </w:r>
       <w:r>
         <w:rPr>
@@ -1920,7 +2081,7 @@
   <w:style w:type="paragraph" w:default="1" w:styleId="Normal">
     <w:name w:val="Normal"/>
     <w:qFormat/>
-    <w:rsid w:val="00B4306A"/>
+    <w:rsid w:val="009E27AE"/>
     <w:rPr>
       <w:lang w:val="en-GB"/>
     </w:rPr>

</xml_diff>